<commit_message>
Paper revisions by sjg:
Modified references, still more needed to do, places where references are missing.

Added more specifics to the abstract for lead 210 dates, some text cleaning in the introduction.

Cleaned up code blocks in the text and added a few new ones.

More analytic code in the 210Pb information & surface data.

More text into the Discussion & fixing up the table.
</commit_message>
<xml_diff>
--- a/Baconizing_paper.docx
+++ b/Baconizing_paper.docx
@@ -159,12 +159,6 @@
         <w:t xml:space="preserve"> </w:t>
       </w:r>
       <w:r>
-        <w:t xml:space="preserve">both</w:t>
-      </w:r>
-      <w:r>
-        <w:t xml:space="preserve"> </w:t>
-      </w:r>
-      <w:r>
         <w:t xml:space="preserve">the</w:t>
       </w:r>
       <w:r>
@@ -249,7 +243,109 @@
         <w:t xml:space="preserve"> </w:t>
       </w:r>
       <w:r>
-        <w:t xml:space="preserve">Hence,</w:t>
+        <w:t xml:space="preserve">A</w:t>
+      </w:r>
+      <w:r>
+        <w:t xml:space="preserve"> </w:t>
+      </w:r>
+      <w:r>
+        <w:t xml:space="preserve">first</w:t>
+      </w:r>
+      <w:r>
+        <w:t xml:space="preserve"> </w:t>
+      </w:r>
+      <w:r>
+        <w:t xml:space="preserve">step</w:t>
+      </w:r>
+      <w:r>
+        <w:t xml:space="preserve"> </w:t>
+      </w:r>
+      <w:r>
+        <w:t xml:space="preserve">in</w:t>
+      </w:r>
+      <w:r>
+        <w:t xml:space="preserve"> </w:t>
+      </w:r>
+      <w:r>
+        <w:t xml:space="preserve">large-scale</w:t>
+      </w:r>
+      <w:r>
+        <w:t xml:space="preserve"> </w:t>
+      </w:r>
+      <w:r>
+        <w:t xml:space="preserve">paleodata</w:t>
+      </w:r>
+      <w:r>
+        <w:t xml:space="preserve"> </w:t>
+      </w:r>
+      <w:r>
+        <w:t xml:space="preserve">syntheses</w:t>
+      </w:r>
+      <w:r>
+        <w:t xml:space="preserve"> </w:t>
+      </w:r>
+      <w:r>
+        <w:t xml:space="preserve">is</w:t>
+      </w:r>
+      <w:r>
+        <w:t xml:space="preserve"> </w:t>
+      </w:r>
+      <w:r>
+        <w:t xml:space="preserve">to</w:t>
+      </w:r>
+      <w:r>
+        <w:t xml:space="preserve"> </w:t>
+      </w:r>
+      <w:r>
+        <w:t xml:space="preserve">review</w:t>
+      </w:r>
+      <w:r>
+        <w:t xml:space="preserve"> </w:t>
+      </w:r>
+      <w:r>
+        <w:t xml:space="preserve">and,</w:t>
+      </w:r>
+      <w:r>
+        <w:t xml:space="preserve"> </w:t>
+      </w:r>
+      <w:r>
+        <w:t xml:space="preserve">as</w:t>
+      </w:r>
+      <w:r>
+        <w:t xml:space="preserve"> </w:t>
+      </w:r>
+      <w:r>
+        <w:t xml:space="preserve">needed,</w:t>
+      </w:r>
+      <w:r>
+        <w:t xml:space="preserve"> </w:t>
+      </w:r>
+      <w:r>
+        <w:t xml:space="preserve">revise</w:t>
+      </w:r>
+      <w:r>
+        <w:t xml:space="preserve"> </w:t>
+      </w:r>
+      <w:r>
+        <w:t xml:space="preserve">chronologies.</w:t>
+      </w:r>
+      <w:r>
+        <w:t xml:space="preserve"> </w:t>
+      </w:r>
+      <w:r>
+        <w:t xml:space="preserve">The</w:t>
+      </w:r>
+      <w:r>
+        <w:t xml:space="preserve"> </w:t>
+      </w:r>
+      <w:r>
+        <w:t xml:space="preserve">selection</w:t>
+      </w:r>
+      <w:r>
+        <w:t xml:space="preserve"> </w:t>
+      </w:r>
+      <w:r>
+        <w:t xml:space="preserve">of</w:t>
       </w:r>
       <w:r>
         <w:t xml:space="preserve"> </w:t>
@@ -261,121 +357,13 @@
         <w:t xml:space="preserve"> </w:t>
       </w:r>
       <w:r>
-        <w:t xml:space="preserve">first</w:t>
-      </w:r>
-      <w:r>
-        <w:t xml:space="preserve"> </w:t>
-      </w:r>
-      <w:r>
-        <w:t xml:space="preserve">step</w:t>
-      </w:r>
-      <w:r>
-        <w:t xml:space="preserve"> </w:t>
-      </w:r>
-      <w:r>
-        <w:t xml:space="preserve">in</w:t>
-      </w:r>
-      <w:r>
-        <w:t xml:space="preserve"> </w:t>
-      </w:r>
-      <w:r>
-        <w:t xml:space="preserve">large-scale</w:t>
-      </w:r>
-      <w:r>
-        <w:t xml:space="preserve"> </w:t>
-      </w:r>
-      <w:r>
-        <w:t xml:space="preserve">paleodata</w:t>
-      </w:r>
-      <w:r>
-        <w:t xml:space="preserve"> </w:t>
-      </w:r>
-      <w:r>
-        <w:t xml:space="preserve">syntheses</w:t>
-      </w:r>
-      <w:r>
-        <w:t xml:space="preserve"> </w:t>
-      </w:r>
-      <w:r>
-        <w:t xml:space="preserve">is</w:t>
-      </w:r>
-      <w:r>
-        <w:t xml:space="preserve"> </w:t>
-      </w:r>
-      <w:r>
-        <w:t xml:space="preserve">to</w:t>
-      </w:r>
-      <w:r>
-        <w:t xml:space="preserve"> </w:t>
-      </w:r>
-      <w:r>
-        <w:t xml:space="preserve">review</w:t>
-      </w:r>
-      <w:r>
-        <w:t xml:space="preserve"> </w:t>
-      </w:r>
-      <w:r>
-        <w:t xml:space="preserve">and,</w:t>
-      </w:r>
-      <w:r>
-        <w:t xml:space="preserve"> </w:t>
-      </w:r>
-      <w:r>
-        <w:t xml:space="preserve">as</w:t>
-      </w:r>
-      <w:r>
-        <w:t xml:space="preserve"> </w:t>
-      </w:r>
-      <w:r>
-        <w:t xml:space="preserve">needed,</w:t>
-      </w:r>
-      <w:r>
-        <w:t xml:space="preserve"> </w:t>
-      </w:r>
-      <w:r>
-        <w:t xml:space="preserve">revise</w:t>
-      </w:r>
-      <w:r>
-        <w:t xml:space="preserve"> </w:t>
-      </w:r>
-      <w:r>
-        <w:t xml:space="preserve">chronologies.</w:t>
-      </w:r>
-      <w:r>
-        <w:t xml:space="preserve"> </w:t>
-      </w:r>
-      <w:r>
-        <w:t xml:space="preserve">The</w:t>
-      </w:r>
-      <w:r>
-        <w:t xml:space="preserve"> </w:t>
-      </w:r>
-      <w:r>
-        <w:t xml:space="preserve">selection</w:t>
-      </w:r>
-      <w:r>
-        <w:t xml:space="preserve"> </w:t>
-      </w:r>
-      <w:r>
-        <w:t xml:space="preserve">of</w:t>
-      </w:r>
-      <w:r>
-        <w:t xml:space="preserve"> </w:t>
-      </w:r>
-      <w:r>
-        <w:t xml:space="preserve">a</w:t>
-      </w:r>
-      <w:r>
-        <w:t xml:space="preserve"> </w:t>
-      </w:r>
-      <w:r>
         <w:t xml:space="preserve">single</w:t>
       </w:r>
       <w:r>
         <w:t xml:space="preserve"> </w:t>
       </w:r>
       <w:r>
-        <w:t xml:space="preserve">age-model</w:t>
+        <w:t xml:space="preserve">age-modeling</w:t>
       </w:r>
       <w:r>
         <w:t xml:space="preserve"> </w:t>
@@ -400,6 +388,18 @@
       </w:r>
       <w:r>
         <w:t xml:space="preserve">variability</w:t>
+      </w:r>
+      <w:r>
+        <w:t xml:space="preserve"> </w:t>
+      </w:r>
+      <w:r>
+        <w:t xml:space="preserve">among</w:t>
+      </w:r>
+      <w:r>
+        <w:t xml:space="preserve"> </w:t>
+      </w:r>
+      <w:r>
+        <w:t xml:space="preserve">chronologies</w:t>
       </w:r>
       <w:r>
         <w:t xml:space="preserve"> </w:t>
@@ -788,6 +788,12 @@
         <w:t xml:space="preserve"> </w:t>
       </w:r>
       <w:r>
+        <w:t xml:space="preserve">and</w:t>
+      </w:r>
+      <w:r>
+        <w:t xml:space="preserve"> </w:t>
+      </w:r>
+      <w:r>
         <w:t xml:space="preserve">the</w:t>
       </w:r>
       <w:r>
@@ -884,13 +890,387 @@
         <w:t xml:space="preserve"> </w:t>
       </w:r>
       <w:r>
+        <w:t xml:space="preserve">this</w:t>
+      </w:r>
+      <w:r>
+        <w:t xml:space="preserve"> </w:t>
+      </w:r>
+      <w:r>
+        <w:t xml:space="preserve">exercise</w:t>
+      </w:r>
+      <w:r>
+        <w:t xml:space="preserve"> </w:t>
+      </w:r>
+      <w:r>
+        <w:t xml:space="preserve">to</w:t>
+      </w:r>
+      <w:r>
+        <w:t xml:space="preserve"> </w:t>
+      </w:r>
+      <w:r>
+        <w:t xml:space="preserve">provide</w:t>
+      </w:r>
+      <w:r>
+        <w:t xml:space="preserve"> </w:t>
+      </w:r>
+      <w:r>
+        <w:t xml:space="preserve">prescriptive</w:t>
+      </w:r>
+      <w:r>
+        <w:t xml:space="preserve"> </w:t>
+      </w:r>
+      <w:r>
+        <w:t xml:space="preserve">guidance</w:t>
+      </w:r>
+      <w:r>
+        <w:t xml:space="preserve"> </w:t>
+      </w:r>
+      <w:r>
+        <w:t xml:space="preserve">for</w:t>
+      </w:r>
+      <w:r>
+        <w:t xml:space="preserve"> </w:t>
+      </w:r>
+      <w:r>
+        <w:t xml:space="preserve">chronology</w:t>
+      </w:r>
+      <w:r>
+        <w:t xml:space="preserve"> </w:t>
+      </w:r>
+      <w:r>
+        <w:t xml:space="preserve">construction</w:t>
+      </w:r>
+      <w:r>
+        <w:t xml:space="preserve"> </w:t>
+      </w:r>
+      <w:r>
+        <w:t xml:space="preserve">in</w:t>
+      </w:r>
+      <w:r>
+        <w:t xml:space="preserve"> </w:t>
+      </w:r>
+      <w:r>
         <w:t xml:space="preserve">the</w:t>
       </w:r>
       <w:r>
         <w:t xml:space="preserve"> </w:t>
       </w:r>
       <w:r>
-        <w:t xml:space="preserve">exercise</w:t>
+        <w:t xml:space="preserve">large-scale</w:t>
+      </w:r>
+      <w:r>
+        <w:t xml:space="preserve"> </w:t>
+      </w:r>
+      <w:r>
+        <w:t xml:space="preserve">re-analysis</w:t>
+      </w:r>
+      <w:r>
+        <w:t xml:space="preserve"> </w:t>
+      </w:r>
+      <w:r>
+        <w:t xml:space="preserve">of</w:t>
+      </w:r>
+      <w:r>
+        <w:t xml:space="preserve"> </w:t>
+      </w:r>
+      <w:r>
+        <w:t xml:space="preserve">records.</w:t>
+      </w:r>
+    </w:p>
+    <w:p>
+      <w:pPr>
+        <w:pStyle w:val="Abstract"/>
+      </w:pPr>
+      <w:r>
+        <w:t xml:space="preserve">A</w:t>
+      </w:r>
+      <w:r>
+        <w:t xml:space="preserve"> </w:t>
+      </w:r>
+      <w:r>
+        <w:t xml:space="preserve">third</w:t>
+      </w:r>
+      <w:r>
+        <w:t xml:space="preserve"> </w:t>
+      </w:r>
+      <w:r>
+        <w:t xml:space="preserve">of</w:t>
+      </w:r>
+      <w:r>
+        <w:t xml:space="preserve"> </w:t>
+      </w:r>
+      <w:r>
+        <w:t xml:space="preserve">pollen</w:t>
+      </w:r>
+      <w:r>
+        <w:t xml:space="preserve"> </w:t>
+      </w:r>
+      <w:r>
+        <w:t xml:space="preserve">age</w:t>
+      </w:r>
+      <w:r>
+        <w:t xml:space="preserve"> </w:t>
+      </w:r>
+      <w:r>
+        <w:t xml:space="preserve">models</w:t>
+      </w:r>
+      <w:r>
+        <w:t xml:space="preserve"> </w:t>
+      </w:r>
+      <w:r>
+        <w:t xml:space="preserve">in</w:t>
+      </w:r>
+      <w:r>
+        <w:t xml:space="preserve"> </w:t>
+      </w:r>
+      <w:r>
+        <w:t xml:space="preserve">Neotoma</w:t>
+      </w:r>
+      <w:r>
+        <w:t xml:space="preserve"> </w:t>
+      </w:r>
+      <w:r>
+        <w:t xml:space="preserve">have</w:t>
+      </w:r>
+      <w:r>
+        <w:t xml:space="preserve"> </w:t>
+      </w:r>
+      <w:r>
+        <w:t xml:space="preserve">chronologies</w:t>
+      </w:r>
+      <w:r>
+        <w:t xml:space="preserve"> </w:t>
+      </w:r>
+      <w:r>
+        <w:t xml:space="preserve">expressed</w:t>
+      </w:r>
+      <w:r>
+        <w:t xml:space="preserve"> </w:t>
+      </w:r>
+      <w:r>
+        <w:t xml:space="preserve">in</w:t>
+      </w:r>
+      <w:r>
+        <w:t xml:space="preserve"> </w:t>
+      </w:r>
+      <w:r>
+        <w:t xml:space="preserve">radiocarbon</w:t>
+      </w:r>
+      <w:r>
+        <w:t xml:space="preserve"> </w:t>
+      </w:r>
+      <w:r>
+        <w:t xml:space="preserve">years</w:t>
+      </w:r>
+      <w:r>
+        <w:t xml:space="preserve"> </w:t>
+      </w:r>
+      <w:r>
+        <w:t xml:space="preserve">only.</w:t>
+      </w:r>
+      <w:r>
+        <w:t xml:space="preserve"> </w:t>
+      </w:r>
+      <w:r>
+        <w:t xml:space="preserve">The</w:t>
+      </w:r>
+      <w:r>
+        <w:t xml:space="preserve"> </w:t>
+      </w:r>
+      <w:r>
+        <w:t xml:space="preserve">analysis</w:t>
+      </w:r>
+      <w:r>
+        <w:t xml:space="preserve"> </w:t>
+      </w:r>
+      <w:r>
+        <w:t xml:space="preserve">of</w:t>
+      </w:r>
+      <w:r>
+        <w:t xml:space="preserve"> </w:t>
+      </w:r>
+      <w:r>
+        <w:t xml:space="preserve">newly</w:t>
+      </w:r>
+      <w:r>
+        <w:t xml:space="preserve"> </w:t>
+      </w:r>
+      <w:r>
+        <w:t xml:space="preserve">constructed</w:t>
+      </w:r>
+      <w:r>
+        <w:t xml:space="preserve"> </w:t>
+      </w:r>
+      <w:r>
+        <w:t xml:space="preserve">age</w:t>
+      </w:r>
+      <w:r>
+        <w:t xml:space="preserve"> </w:t>
+      </w:r>
+      <w:r>
+        <w:t xml:space="preserve">models</w:t>
+      </w:r>
+      <w:r>
+        <w:t xml:space="preserve"> </w:t>
+      </w:r>
+      <w:r>
+        <w:t xml:space="preserve">indicates</w:t>
+      </w:r>
+      <w:r>
+        <w:t xml:space="preserve"> </w:t>
+      </w:r>
+      <w:r>
+        <w:t xml:space="preserve">broader</w:t>
+      </w:r>
+      <w:r>
+        <w:t xml:space="preserve"> </w:t>
+      </w:r>
+      <w:r>
+        <w:t xml:space="preserve">patterns</w:t>
+      </w:r>
+      <w:r>
+        <w:t xml:space="preserve"> </w:t>
+      </w:r>
+      <w:r>
+        <w:t xml:space="preserve">that</w:t>
+      </w:r>
+      <w:r>
+        <w:t xml:space="preserve"> </w:t>
+      </w:r>
+      <w:r>
+        <w:t xml:space="preserve">may</w:t>
+      </w:r>
+      <w:r>
+        <w:t xml:space="preserve"> </w:t>
+      </w:r>
+      <w:r>
+        <w:t xml:space="preserve">change</w:t>
+      </w:r>
+      <w:r>
+        <w:t xml:space="preserve"> </w:t>
+      </w:r>
+      <w:r>
+        <w:t xml:space="preserve">our</w:t>
+      </w:r>
+      <w:r>
+        <w:t xml:space="preserve"> </w:t>
+      </w:r>
+      <w:r>
+        <w:t xml:space="preserve">interpretations</w:t>
+      </w:r>
+      <w:r>
+        <w:t xml:space="preserve"> </w:t>
+      </w:r>
+      <w:r>
+        <w:t xml:space="preserve">of</w:t>
+      </w:r>
+      <w:r>
+        <w:t xml:space="preserve"> </w:t>
+      </w:r>
+      <w:r>
+        <w:t xml:space="preserve">chronologies.</w:t>
+      </w:r>
+      <w:r>
+        <w:t xml:space="preserve"> </w:t>
+      </w:r>
+      <w:r>
+        <w:t xml:space="preserve">Direct</w:t>
+      </w:r>
+      <w:r>
+        <w:t xml:space="preserve"> </w:t>
+      </w:r>
+      <w:r>
+        <w:t xml:space="preserve">calibration</w:t>
+      </w:r>
+      <w:r>
+        <w:t xml:space="preserve"> </w:t>
+      </w:r>
+      <w:r>
+        <w:t xml:space="preserve">of</w:t>
+      </w:r>
+      <w:r>
+        <w:t xml:space="preserve"> </w:t>
+      </w:r>
+      <w:r>
+        <w:t xml:space="preserve">interpolated</w:t>
+      </w:r>
+      <w:r>
+        <w:t xml:space="preserve"> </w:t>
+      </w:r>
+      <w:r>
+        <w:t xml:space="preserve">ages</w:t>
+      </w:r>
+      <w:r>
+        <w:t xml:space="preserve"> </w:t>
+      </w:r>
+      <w:r>
+        <w:t xml:space="preserve">results</w:t>
+      </w:r>
+      <w:r>
+        <w:t xml:space="preserve"> </w:t>
+      </w:r>
+      <w:r>
+        <w:t xml:space="preserve">in</w:t>
+      </w:r>
+      <w:r>
+        <w:t xml:space="preserve"> </w:t>
+      </w:r>
+      <w:r>
+        <w:t xml:space="preserve">differences</w:t>
+      </w:r>
+      <w:r>
+        <w:t xml:space="preserve"> </w:t>
+      </w:r>
+      <w:r>
+        <w:t xml:space="preserve">of</w:t>
+      </w:r>
+      <w:r>
+        <w:t xml:space="preserve"> </w:t>
+      </w:r>
+      <w:r>
+        <w:t xml:space="preserve">31</w:t>
+      </w:r>
+      <w:r>
+        <w:t xml:space="preserve"> </w:t>
+      </w:r>
+      <w:r>
+        <w:t xml:space="preserve">--</w:t>
+      </w:r>
+      <w:r>
+        <w:t xml:space="preserve"> </w:t>
+      </w:r>
+      <w:r>
+        <w:t xml:space="preserve">470</w:t>
+      </w:r>
+      <w:r>
+        <w:t xml:space="preserve"> </w:t>
+      </w:r>
+      <w:r>
+        <w:t xml:space="preserve">cal</w:t>
+      </w:r>
+      <w:r>
+        <w:t xml:space="preserve"> </w:t>
+      </w:r>
+      <w:r>
+        <w:t xml:space="preserve">yrs</w:t>
+      </w:r>
+      <w:r>
+        <w:t xml:space="preserve"> </w:t>
+      </w:r>
+      <w:r>
+        <w:t xml:space="preserve">BP</w:t>
+      </w:r>
+      <w:r>
+        <w:t xml:space="preserve"> </w:t>
+      </w:r>
+      <w:r>
+        <w:t xml:space="preserve">when</w:t>
+      </w:r>
+      <w:r>
+        <w:t xml:space="preserve"> </w:t>
+      </w:r>
+      <w:r>
+        <w:t xml:space="preserve">compared</w:t>
       </w:r>
       <w:r>
         <w:t xml:space="preserve"> </w:t>
@@ -902,7 +1282,615 @@
         <w:t xml:space="preserve"> </w:t>
       </w:r>
       <w:r>
-        <w:t xml:space="preserve">provide</w:t>
+        <w:t xml:space="preserve">newly</w:t>
+      </w:r>
+      <w:r>
+        <w:t xml:space="preserve"> </w:t>
+      </w:r>
+      <w:r>
+        <w:t xml:space="preserve">constructed</w:t>
+      </w:r>
+      <w:r>
+        <w:t xml:space="preserve"> </w:t>
+      </w:r>
+      <w:r>
+        <w:t xml:space="preserve">age</w:t>
+      </w:r>
+      <w:r>
+        <w:t xml:space="preserve"> </w:t>
+      </w:r>
+      <w:r>
+        <w:t xml:space="preserve">models.</w:t>
+      </w:r>
+      <w:r>
+        <w:t xml:space="preserve"> </w:t>
+      </w:r>
+      <w:r>
+        <w:rPr>
+          <w:vertAlign w:val="superscript"/>
+        </w:rPr>
+        <w:t xml:space="preserve">210</w:t>
+      </w:r>
+      <w:r>
+        <w:t xml:space="preserve">Pb</w:t>
+      </w:r>
+      <w:r>
+        <w:t xml:space="preserve"> </w:t>
+      </w:r>
+      <w:r>
+        <w:t xml:space="preserve">dates</w:t>
+      </w:r>
+      <w:r>
+        <w:t xml:space="preserve"> </w:t>
+      </w:r>
+      <w:r>
+        <w:t xml:space="preserve">show</w:t>
+      </w:r>
+      <w:r>
+        <w:t xml:space="preserve"> </w:t>
+      </w:r>
+      <w:r>
+        <w:t xml:space="preserve">a</w:t>
+      </w:r>
+      <w:r>
+        <w:t xml:space="preserve"> </w:t>
+      </w:r>
+      <w:r>
+        <w:t xml:space="preserve">linear</w:t>
+      </w:r>
+      <w:r>
+        <w:t xml:space="preserve"> </w:t>
+      </w:r>
+      <w:r>
+        <w:t xml:space="preserve">relationship</w:t>
+      </w:r>
+      <w:r>
+        <w:t xml:space="preserve"> </w:t>
+      </w:r>
+      <w:r>
+        <w:t xml:space="preserve">between</w:t>
+      </w:r>
+      <w:r>
+        <w:t xml:space="preserve"> </w:t>
+      </w:r>
+      <w:r>
+        <w:rPr>
+          <w:vertAlign w:val="superscript"/>
+        </w:rPr>
+        <w:t xml:space="preserve">210</w:t>
+      </w:r>
+      <w:r>
+        <w:t xml:space="preserve">Pb</w:t>
+      </w:r>
+      <w:r>
+        <w:t xml:space="preserve"> </w:t>
+      </w:r>
+      <w:r>
+        <w:t xml:space="preserve">ages</w:t>
+      </w:r>
+      <w:r>
+        <w:t xml:space="preserve"> </w:t>
+      </w:r>
+      <w:r>
+        <w:t xml:space="preserve">and</w:t>
+      </w:r>
+      <w:r>
+        <w:t xml:space="preserve"> </w:t>
+      </w:r>
+      <w:r>
+        <w:t xml:space="preserve">Bacon</w:t>
+      </w:r>
+      <w:r>
+        <w:t xml:space="preserve"> </w:t>
+      </w:r>
+      <w:r>
+        <w:t xml:space="preserve">calibrated</w:t>
+      </w:r>
+      <w:r>
+        <w:t xml:space="preserve"> </w:t>
+      </w:r>
+      <w:r>
+        <w:t xml:space="preserve">ages,</w:t>
+      </w:r>
+      <w:r>
+        <w:t xml:space="preserve"> </w:t>
+      </w:r>
+      <w:r>
+        <w:t xml:space="preserve">but</w:t>
+      </w:r>
+      <w:r>
+        <w:t xml:space="preserve"> </w:t>
+      </w:r>
+      <w:r>
+        <w:t xml:space="preserve">Bacon</w:t>
+      </w:r>
+      <w:r>
+        <w:t xml:space="preserve"> </w:t>
+      </w:r>
+      <w:r>
+        <w:t xml:space="preserve">calculated</w:t>
+      </w:r>
+      <w:r>
+        <w:t xml:space="preserve"> </w:t>
+      </w:r>
+      <w:r>
+        <w:t xml:space="preserve">uncertainties</w:t>
+      </w:r>
+      <w:r>
+        <w:t xml:space="preserve"> </w:t>
+      </w:r>
+      <w:r>
+        <w:t xml:space="preserve">are</w:t>
+      </w:r>
+      <w:r>
+        <w:t xml:space="preserve"> </w:t>
+      </w:r>
+      <w:r>
+        <w:t xml:space="preserve">XXX</w:t>
+      </w:r>
+      <w:r>
+        <w:t xml:space="preserve"> </w:t>
+      </w:r>
+      <w:r>
+        <w:t xml:space="preserve">higher</w:t>
+      </w:r>
+      <w:r>
+        <w:t xml:space="preserve"> </w:t>
+      </w:r>
+      <w:r>
+        <w:t xml:space="preserve">than</w:t>
+      </w:r>
+      <w:r>
+        <w:t xml:space="preserve"> </w:t>
+      </w:r>
+      <w:r>
+        <w:t xml:space="preserve">the</w:t>
+      </w:r>
+      <w:r>
+        <w:t xml:space="preserve"> </w:t>
+      </w:r>
+      <w:r>
+        <w:t xml:space="preserve">reported</w:t>
+      </w:r>
+      <w:r>
+        <w:t xml:space="preserve"> </w:t>
+      </w:r>
+      <w:r>
+        <w:rPr>
+          <w:vertAlign w:val="superscript"/>
+        </w:rPr>
+        <w:t xml:space="preserve">210</w:t>
+      </w:r>
+      <w:r>
+        <w:t xml:space="preserve">Pb</w:t>
+      </w:r>
+      <w:r>
+        <w:t xml:space="preserve"> </w:t>
+      </w:r>
+      <w:r>
+        <w:t xml:space="preserve">uncertainty,</w:t>
+      </w:r>
+      <w:r>
+        <w:t xml:space="preserve"> </w:t>
+      </w:r>
+      <w:r>
+        <w:t xml:space="preserve">increasing</w:t>
+      </w:r>
+      <w:r>
+        <w:t xml:space="preserve"> </w:t>
+      </w:r>
+      <w:r>
+        <w:t xml:space="preserve">exponentially</w:t>
+      </w:r>
+      <w:r>
+        <w:t xml:space="preserve"> </w:t>
+      </w:r>
+      <w:r>
+        <w:t xml:space="preserve">with</w:t>
+      </w:r>
+      <w:r>
+        <w:t xml:space="preserve"> </w:t>
+      </w:r>
+      <w:r>
+        <w:t xml:space="preserve">age.</w:t>
+      </w:r>
+      <w:r>
+        <w:t xml:space="preserve"> </w:t>
+      </w:r>
+      <w:r>
+        <w:t xml:space="preserve">Accumulation</w:t>
+      </w:r>
+      <w:r>
+        <w:t xml:space="preserve"> </w:t>
+      </w:r>
+      <w:r>
+        <w:t xml:space="preserve">rates</w:t>
+      </w:r>
+      <w:r>
+        <w:t xml:space="preserve"> </w:t>
+      </w:r>
+      <w:r>
+        <w:t xml:space="preserve">show</w:t>
+      </w:r>
+      <w:r>
+        <w:t xml:space="preserve"> </w:t>
+      </w:r>
+      <w:r>
+        <w:t xml:space="preserve">a</w:t>
+      </w:r>
+      <w:r>
+        <w:t xml:space="preserve"> </w:t>
+      </w:r>
+      <w:r>
+        <w:t xml:space="preserve">pattern</w:t>
+      </w:r>
+      <w:r>
+        <w:t xml:space="preserve"> </w:t>
+      </w:r>
+      <w:r>
+        <w:t xml:space="preserve">similar</w:t>
+      </w:r>
+      <w:r>
+        <w:t xml:space="preserve"> </w:t>
+      </w:r>
+      <w:r>
+        <w:t xml:space="preserve">to</w:t>
+      </w:r>
+      <w:r>
+        <w:t xml:space="preserve"> </w:t>
+      </w:r>
+      <w:r>
+        <w:t xml:space="preserve">other</w:t>
+      </w:r>
+      <w:r>
+        <w:t xml:space="preserve"> </w:t>
+      </w:r>
+      <w:r>
+        <w:t xml:space="preserve">studies,</w:t>
+      </w:r>
+      <w:r>
+        <w:t xml:space="preserve"> </w:t>
+      </w:r>
+      <w:r>
+        <w:t xml:space="preserve">with</w:t>
+      </w:r>
+      <w:r>
+        <w:t xml:space="preserve"> </w:t>
+      </w:r>
+      <w:r>
+        <w:t xml:space="preserve">an</w:t>
+      </w:r>
+      <w:r>
+        <w:t xml:space="preserve"> </w:t>
+      </w:r>
+      <w:r>
+        <w:t xml:space="preserve">inflection</w:t>
+      </w:r>
+      <w:r>
+        <w:t xml:space="preserve"> </w:t>
+      </w:r>
+      <w:r>
+        <w:t xml:space="preserve">point</w:t>
+      </w:r>
+      <w:r>
+        <w:t xml:space="preserve"> </w:t>
+      </w:r>
+      <w:r>
+        <w:t xml:space="preserve">at</w:t>
+      </w:r>
+      <w:r>
+        <w:t xml:space="preserve"> </w:t>
+      </w:r>
+      <w:r>
+        <w:t xml:space="preserve">approximately</w:t>
+      </w:r>
+      <w:r>
+        <w:t xml:space="preserve"> </w:t>
+      </w:r>
+      <w:r>
+        <w:t xml:space="preserve">200</w:t>
+      </w:r>
+      <w:r>
+        <w:t xml:space="preserve"> </w:t>
+      </w:r>
+      <w:r>
+        <w:t xml:space="preserve">years</w:t>
+      </w:r>
+      <w:r>
+        <w:t xml:space="preserve"> </w:t>
+      </w:r>
+      <w:r>
+        <w:t xml:space="preserve">before</w:t>
+      </w:r>
+      <w:r>
+        <w:t xml:space="preserve"> </w:t>
+      </w:r>
+      <w:r>
+        <w:t xml:space="preserve">present.</w:t>
+      </w:r>
+      <w:r>
+        <w:t xml:space="preserve"> </w:t>
+      </w:r>
+      <w:r>
+        <w:t xml:space="preserve">Establishing</w:t>
+      </w:r>
+      <w:r>
+        <w:t xml:space="preserve"> </w:t>
+      </w:r>
+      <w:r>
+        <w:t xml:space="preserve">biostratigraphic</w:t>
+      </w:r>
+      <w:r>
+        <w:t xml:space="preserve"> </w:t>
+      </w:r>
+      <w:r>
+        <w:t xml:space="preserve">markers</w:t>
+      </w:r>
+      <w:r>
+        <w:t xml:space="preserve"> </w:t>
+      </w:r>
+      <w:r>
+        <w:t xml:space="preserve">for</w:t>
+      </w:r>
+      <w:r>
+        <w:t xml:space="preserve"> </w:t>
+      </w:r>
+      <w:r>
+        <w:t xml:space="preserve">the</w:t>
+      </w:r>
+      <w:r>
+        <w:t xml:space="preserve"> </w:t>
+      </w:r>
+      <w:r>
+        <w:t xml:space="preserve">EuroAmerican</w:t>
+      </w:r>
+      <w:r>
+        <w:t xml:space="preserve"> </w:t>
+      </w:r>
+      <w:r>
+        <w:t xml:space="preserve">settlement</w:t>
+      </w:r>
+      <w:r>
+        <w:t xml:space="preserve"> </w:t>
+      </w:r>
+      <w:r>
+        <w:t xml:space="preserve">era,</w:t>
+      </w:r>
+      <w:r>
+        <w:t xml:space="preserve"> </w:t>
+      </w:r>
+      <w:r>
+        <w:t xml:space="preserve">and</w:t>
+      </w:r>
+      <w:r>
+        <w:t xml:space="preserve"> </w:t>
+      </w:r>
+      <w:r>
+        <w:t xml:space="preserve">using</w:t>
+      </w:r>
+      <w:r>
+        <w:t xml:space="preserve"> </w:t>
+      </w:r>
+      <w:r>
+        <w:t xml:space="preserve">a</w:t>
+      </w:r>
+      <w:r>
+        <w:t xml:space="preserve"> </w:t>
+      </w:r>
+      <w:r>
+        <w:t xml:space="preserve">hiatus</w:t>
+      </w:r>
+      <w:r>
+        <w:t xml:space="preserve"> </w:t>
+      </w:r>
+      <w:r>
+        <w:t xml:space="preserve">at</w:t>
+      </w:r>
+      <w:r>
+        <w:t xml:space="preserve"> </w:t>
+      </w:r>
+      <w:r>
+        <w:t xml:space="preserve">the</w:t>
+      </w:r>
+      <w:r>
+        <w:t xml:space="preserve"> </w:t>
+      </w:r>
+      <w:r>
+        <w:t xml:space="preserve">point</w:t>
+      </w:r>
+      <w:r>
+        <w:t xml:space="preserve"> </w:t>
+      </w:r>
+      <w:r>
+        <w:t xml:space="preserve">of</w:t>
+      </w:r>
+      <w:r>
+        <w:t xml:space="preserve"> </w:t>
+      </w:r>
+      <w:r>
+        <w:t xml:space="preserve">inflection</w:t>
+      </w:r>
+      <w:r>
+        <w:t xml:space="preserve"> </w:t>
+      </w:r>
+      <w:r>
+        <w:t xml:space="preserve">for</w:t>
+      </w:r>
+      <w:r>
+        <w:t xml:space="preserve"> </w:t>
+      </w:r>
+      <w:r>
+        <w:t xml:space="preserve">sediment</w:t>
+      </w:r>
+      <w:r>
+        <w:t xml:space="preserve"> </w:t>
+      </w:r>
+      <w:r>
+        <w:t xml:space="preserve">accumulation</w:t>
+      </w:r>
+      <w:r>
+        <w:t xml:space="preserve"> </w:t>
+      </w:r>
+      <w:r>
+        <w:t xml:space="preserve">at</w:t>
+      </w:r>
+      <w:r>
+        <w:t xml:space="preserve"> </w:t>
+      </w:r>
+      <w:r>
+        <w:t xml:space="preserve">this</w:t>
+      </w:r>
+      <w:r>
+        <w:t xml:space="preserve"> </w:t>
+      </w:r>
+      <w:r>
+        <w:t xml:space="preserve">time</w:t>
+      </w:r>
+      <w:r>
+        <w:t xml:space="preserve"> </w:t>
+      </w:r>
+      <w:r>
+        <w:t xml:space="preserve">period</w:t>
+      </w:r>
+      <w:r>
+        <w:t xml:space="preserve"> </w:t>
+      </w:r>
+      <w:r>
+        <w:t xml:space="preserve">results</w:t>
+      </w:r>
+      <w:r>
+        <w:t xml:space="preserve"> </w:t>
+      </w:r>
+      <w:r>
+        <w:t xml:space="preserve">in</w:t>
+      </w:r>
+      <w:r>
+        <w:t xml:space="preserve"> </w:t>
+      </w:r>
+      <w:r>
+        <w:t xml:space="preserve">age</w:t>
+      </w:r>
+      <w:r>
+        <w:t xml:space="preserve"> </w:t>
+      </w:r>
+      <w:r>
+        <w:t xml:space="preserve">estimates</w:t>
+      </w:r>
+      <w:r>
+        <w:t xml:space="preserve"> </w:t>
+      </w:r>
+      <w:r>
+        <w:t xml:space="preserve">that</w:t>
+      </w:r>
+      <w:r>
+        <w:t xml:space="preserve"> </w:t>
+      </w:r>
+      <w:r>
+        <w:t xml:space="preserve">are,</w:t>
+      </w:r>
+      <w:r>
+        <w:t xml:space="preserve"> </w:t>
+      </w:r>
+      <w:r>
+        <w:t xml:space="preserve">on</w:t>
+      </w:r>
+      <w:r>
+        <w:t xml:space="preserve"> </w:t>
+      </w:r>
+      <w:r>
+        <w:t xml:space="preserve">average</w:t>
+      </w:r>
+      <w:r>
+        <w:t xml:space="preserve"> </w:t>
+      </w:r>
+      <w:r>
+        <w:t xml:space="preserve">44</w:t>
+      </w:r>
+      <w:r>
+        <w:t xml:space="preserve"> </w:t>
+      </w:r>
+      <w:r>
+        <w:t xml:space="preserve">years</w:t>
+      </w:r>
+      <w:r>
+        <w:t xml:space="preserve"> </w:t>
+      </w:r>
+      <w:r>
+        <w:t xml:space="preserve">younger</w:t>
+      </w:r>
+      <w:r>
+        <w:t xml:space="preserve"> </w:t>
+      </w:r>
+      <w:r>
+        <w:t xml:space="preserve">in</w:t>
+      </w:r>
+      <w:r>
+        <w:t xml:space="preserve"> </w:t>
+      </w:r>
+      <w:r>
+        <w:t xml:space="preserve">the</w:t>
+      </w:r>
+      <w:r>
+        <w:t xml:space="preserve"> </w:t>
+      </w:r>
+      <w:r>
+        <w:t xml:space="preserve">new</w:t>
+      </w:r>
+      <w:r>
+        <w:t xml:space="preserve"> </w:t>
+      </w:r>
+      <w:r>
+        <w:t xml:space="preserve">Bacon</w:t>
+      </w:r>
+      <w:r>
+        <w:t xml:space="preserve"> </w:t>
+      </w:r>
+      <w:r>
+        <w:t xml:space="preserve">models.</w:t>
+      </w:r>
+    </w:p>
+    <w:p>
+      <w:pPr>
+        <w:pStyle w:val="Abstract"/>
+      </w:pPr>
+      <w:r>
+        <w:t xml:space="preserve">Parameters</w:t>
+      </w:r>
+      <w:r>
+        <w:t xml:space="preserve"> </w:t>
+      </w:r>
+      <w:r>
+        <w:t xml:space="preserve">for</w:t>
+      </w:r>
+      <w:r>
+        <w:t xml:space="preserve"> </w:t>
+      </w:r>
+      <w:r>
+        <w:t xml:space="preserve">the</w:t>
+      </w:r>
+      <w:r>
+        <w:t xml:space="preserve"> </w:t>
+      </w:r>
+      <w:r>
+        <w:t xml:space="preserve">best-fit</w:t>
+      </w:r>
+      <w:r>
+        <w:t xml:space="preserve"> </w:t>
+      </w:r>
+      <w:r>
+        <w:t xml:space="preserve">Bacon</w:t>
+      </w:r>
+      <w:r>
+        <w:t xml:space="preserve"> </w:t>
+      </w:r>
+      <w:r>
+        <w:t xml:space="preserve">model</w:t>
+      </w:r>
+      <w:r>
+        <w:t xml:space="preserve"> </w:t>
+      </w:r>
+      <w:r>
+        <w:t xml:space="preserve">show</w:t>
       </w:r>
       <w:r>
         <w:t xml:space="preserve"> </w:t>
@@ -914,784 +1902,6 @@
         <w:t xml:space="preserve"> </w:t>
       </w:r>
       <w:r>
-        <w:t xml:space="preserve">prescriptive</w:t>
-      </w:r>
-      <w:r>
-        <w:t xml:space="preserve"> </w:t>
-      </w:r>
-      <w:r>
-        <w:t xml:space="preserve">guidance</w:t>
-      </w:r>
-      <w:r>
-        <w:t xml:space="preserve"> </w:t>
-      </w:r>
-      <w:r>
-        <w:t xml:space="preserve">for</w:t>
-      </w:r>
-      <w:r>
-        <w:t xml:space="preserve"> </w:t>
-      </w:r>
-      <w:r>
-        <w:t xml:space="preserve">chronology</w:t>
-      </w:r>
-      <w:r>
-        <w:t xml:space="preserve"> </w:t>
-      </w:r>
-      <w:r>
-        <w:t xml:space="preserve">construction</w:t>
-      </w:r>
-      <w:r>
-        <w:t xml:space="preserve"> </w:t>
-      </w:r>
-      <w:r>
-        <w:t xml:space="preserve">in</w:t>
-      </w:r>
-      <w:r>
-        <w:t xml:space="preserve"> </w:t>
-      </w:r>
-      <w:r>
-        <w:t xml:space="preserve">the</w:t>
-      </w:r>
-      <w:r>
-        <w:t xml:space="preserve"> </w:t>
-      </w:r>
-      <w:r>
-        <w:t xml:space="preserve">large-scale</w:t>
-      </w:r>
-      <w:r>
-        <w:t xml:space="preserve"> </w:t>
-      </w:r>
-      <w:r>
-        <w:t xml:space="preserve">re-analysis</w:t>
-      </w:r>
-      <w:r>
-        <w:t xml:space="preserve"> </w:t>
-      </w:r>
-      <w:r>
-        <w:t xml:space="preserve">of</w:t>
-      </w:r>
-      <w:r>
-        <w:t xml:space="preserve"> </w:t>
-      </w:r>
-      <w:r>
-        <w:t xml:space="preserve">records.</w:t>
-      </w:r>
-    </w:p>
-    <w:p>
-      <w:pPr>
-        <w:pStyle w:val="Abstract"/>
-      </w:pPr>
-      <w:r>
-        <w:t xml:space="preserve">One</w:t>
-      </w:r>
-      <w:r>
-        <w:t xml:space="preserve"> </w:t>
-      </w:r>
-      <w:r>
-        <w:t xml:space="preserve">third</w:t>
-      </w:r>
-      <w:r>
-        <w:t xml:space="preserve"> </w:t>
-      </w:r>
-      <w:r>
-        <w:t xml:space="preserve">of</w:t>
-      </w:r>
-      <w:r>
-        <w:t xml:space="preserve"> </w:t>
-      </w:r>
-      <w:r>
-        <w:t xml:space="preserve">age</w:t>
-      </w:r>
-      <w:r>
-        <w:t xml:space="preserve"> </w:t>
-      </w:r>
-      <w:r>
-        <w:t xml:space="preserve">models</w:t>
-      </w:r>
-      <w:r>
-        <w:t xml:space="preserve"> </w:t>
-      </w:r>
-      <w:r>
-        <w:t xml:space="preserve">in</w:t>
-      </w:r>
-      <w:r>
-        <w:t xml:space="preserve"> </w:t>
-      </w:r>
-      <w:r>
-        <w:t xml:space="preserve">Neotoma</w:t>
-      </w:r>
-      <w:r>
-        <w:t xml:space="preserve"> </w:t>
-      </w:r>
-      <w:r>
-        <w:t xml:space="preserve">have</w:t>
-      </w:r>
-      <w:r>
-        <w:t xml:space="preserve"> </w:t>
-      </w:r>
-      <w:r>
-        <w:t xml:space="preserve">default</w:t>
-      </w:r>
-      <w:r>
-        <w:t xml:space="preserve"> </w:t>
-      </w:r>
-      <w:r>
-        <w:t xml:space="preserve">chronologies</w:t>
-      </w:r>
-      <w:r>
-        <w:t xml:space="preserve"> </w:t>
-      </w:r>
-      <w:r>
-        <w:t xml:space="preserve">expressed</w:t>
-      </w:r>
-      <w:r>
-        <w:t xml:space="preserve"> </w:t>
-      </w:r>
-      <w:r>
-        <w:t xml:space="preserve">only</w:t>
-      </w:r>
-      <w:r>
-        <w:t xml:space="preserve"> </w:t>
-      </w:r>
-      <w:r>
-        <w:t xml:space="preserve">in</w:t>
-      </w:r>
-      <w:r>
-        <w:t xml:space="preserve"> </w:t>
-      </w:r>
-      <w:r>
-        <w:t xml:space="preserve">radiocarbon</w:t>
-      </w:r>
-      <w:r>
-        <w:t xml:space="preserve"> </w:t>
-      </w:r>
-      <w:r>
-        <w:t xml:space="preserve">years.</w:t>
-      </w:r>
-      <w:r>
-        <w:t xml:space="preserve"> </w:t>
-      </w:r>
-      <w:r>
-        <w:t xml:space="preserve">Calibrating</w:t>
-      </w:r>
-      <w:r>
-        <w:t xml:space="preserve"> </w:t>
-      </w:r>
-      <w:r>
-        <w:t xml:space="preserve">interpolated</w:t>
-      </w:r>
-      <w:r>
-        <w:t xml:space="preserve"> </w:t>
-      </w:r>
-      <w:r>
-        <w:t xml:space="preserve">ages</w:t>
-      </w:r>
-      <w:r>
-        <w:t xml:space="preserve"> </w:t>
-      </w:r>
-      <w:r>
-        <w:t xml:space="preserve">results</w:t>
-      </w:r>
-      <w:r>
-        <w:t xml:space="preserve"> </w:t>
-      </w:r>
-      <w:r>
-        <w:t xml:space="preserve">in</w:t>
-      </w:r>
-      <w:r>
-        <w:t xml:space="preserve"> </w:t>
-      </w:r>
-      <w:r>
-        <w:t xml:space="preserve">differences</w:t>
-      </w:r>
-      <w:r>
-        <w:t xml:space="preserve"> </w:t>
-      </w:r>
-      <w:r>
-        <w:t xml:space="preserve">of</w:t>
-      </w:r>
-      <w:r>
-        <w:t xml:space="preserve"> </w:t>
-      </w:r>
-      <w:r>
-        <w:t xml:space="preserve">between</w:t>
-      </w:r>
-      <w:r>
-        <w:t xml:space="preserve"> </w:t>
-      </w:r>
-      <w:r>
-        <w:t xml:space="preserve">31</w:t>
-      </w:r>
-      <w:r>
-        <w:t xml:space="preserve"> </w:t>
-      </w:r>
-      <w:r>
-        <w:t xml:space="preserve">and</w:t>
-      </w:r>
-      <w:r>
-        <w:t xml:space="preserve"> </w:t>
-      </w:r>
-      <w:r>
-        <w:t xml:space="preserve">470</w:t>
-      </w:r>
-      <w:r>
-        <w:t xml:space="preserve"> </w:t>
-      </w:r>
-      <w:r>
-        <w:t xml:space="preserve">cal</w:t>
-      </w:r>
-      <w:r>
-        <w:t xml:space="preserve"> </w:t>
-      </w:r>
-      <w:r>
-        <w:t xml:space="preserve">yrs</w:t>
-      </w:r>
-      <w:r>
-        <w:t xml:space="preserve"> </w:t>
-      </w:r>
-      <w:r>
-        <w:t xml:space="preserve">BP</w:t>
-      </w:r>
-      <w:r>
-        <w:t xml:space="preserve"> </w:t>
-      </w:r>
-      <w:r>
-        <w:t xml:space="preserve">when</w:t>
-      </w:r>
-      <w:r>
-        <w:t xml:space="preserve"> </w:t>
-      </w:r>
-      <w:r>
-        <w:t xml:space="preserve">compared</w:t>
-      </w:r>
-      <w:r>
-        <w:t xml:space="preserve"> </w:t>
-      </w:r>
-      <w:r>
-        <w:t xml:space="preserve">to</w:t>
-      </w:r>
-      <w:r>
-        <w:t xml:space="preserve"> </w:t>
-      </w:r>
-      <w:r>
-        <w:t xml:space="preserve">new</w:t>
-      </w:r>
-      <w:r>
-        <w:t xml:space="preserve"> </w:t>
-      </w:r>
-      <w:r>
-        <w:t xml:space="preserve">age</w:t>
-      </w:r>
-      <w:r>
-        <w:t xml:space="preserve"> </w:t>
-      </w:r>
-      <w:r>
-        <w:t xml:space="preserve">models.</w:t>
-      </w:r>
-      <w:r>
-        <w:t xml:space="preserve"> </w:t>
-      </w:r>
-      <w:r>
-        <w:t xml:space="preserve">Bacon</w:t>
-      </w:r>
-      <w:r>
-        <w:t xml:space="preserve"> </w:t>
-      </w:r>
-      <w:r>
-        <w:t xml:space="preserve">age</w:t>
-      </w:r>
-      <w:r>
-        <w:t xml:space="preserve"> </w:t>
-      </w:r>
-      <w:r>
-        <w:t xml:space="preserve">models</w:t>
-      </w:r>
-      <w:r>
-        <w:t xml:space="preserve"> </w:t>
-      </w:r>
-      <w:r>
-        <w:t xml:space="preserve">using</w:t>
-      </w:r>
-      <w:r>
-        <w:t xml:space="preserve"> </w:t>
-      </w:r>
-      <w:r>
-        <w:rPr>
-          <w:vertAlign w:val="superscript"/>
-        </w:rPr>
-        <w:t xml:space="preserve">210</w:t>
-      </w:r>
-      <w:r>
-        <w:t xml:space="preserve">Pb</w:t>
-      </w:r>
-      <w:r>
-        <w:t xml:space="preserve"> </w:t>
-      </w:r>
-      <w:r>
-        <w:t xml:space="preserve">dates</w:t>
-      </w:r>
-      <w:r>
-        <w:t xml:space="preserve"> </w:t>
-      </w:r>
-      <w:r>
-        <w:t xml:space="preserve">show</w:t>
-      </w:r>
-      <w:r>
-        <w:t xml:space="preserve"> </w:t>
-      </w:r>
-      <w:r>
-        <w:t xml:space="preserve">a</w:t>
-      </w:r>
-      <w:r>
-        <w:t xml:space="preserve"> </w:t>
-      </w:r>
-      <w:r>
-        <w:t xml:space="preserve">linear</w:t>
-      </w:r>
-      <w:r>
-        <w:t xml:space="preserve"> </w:t>
-      </w:r>
-      <w:r>
-        <w:t xml:space="preserve">relationship</w:t>
-      </w:r>
-      <w:r>
-        <w:t xml:space="preserve"> </w:t>
-      </w:r>
-      <w:r>
-        <w:t xml:space="preserve">between</w:t>
-      </w:r>
-      <w:r>
-        <w:t xml:space="preserve"> </w:t>
-      </w:r>
-      <w:r>
-        <w:rPr>
-          <w:vertAlign w:val="superscript"/>
-        </w:rPr>
-        <w:t xml:space="preserve">210</w:t>
-      </w:r>
-      <w:r>
-        <w:t xml:space="preserve">Pb</w:t>
-      </w:r>
-      <w:r>
-        <w:t xml:space="preserve"> </w:t>
-      </w:r>
-      <w:r>
-        <w:t xml:space="preserve">ages</w:t>
-      </w:r>
-      <w:r>
-        <w:t xml:space="preserve"> </w:t>
-      </w:r>
-      <w:r>
-        <w:t xml:space="preserve">and</w:t>
-      </w:r>
-      <w:r>
-        <w:t xml:space="preserve"> </w:t>
-      </w:r>
-      <w:r>
-        <w:t xml:space="preserve">the</w:t>
-      </w:r>
-      <w:r>
-        <w:t xml:space="preserve"> </w:t>
-      </w:r>
-      <w:r>
-        <w:t xml:space="preserve">calibrated</w:t>
-      </w:r>
-      <w:r>
-        <w:t xml:space="preserve"> </w:t>
-      </w:r>
-      <w:r>
-        <w:t xml:space="preserve">ages,</w:t>
-      </w:r>
-      <w:r>
-        <w:t xml:space="preserve"> </w:t>
-      </w:r>
-      <w:r>
-        <w:t xml:space="preserve">but</w:t>
-      </w:r>
-      <w:r>
-        <w:t xml:space="preserve"> </w:t>
-      </w:r>
-      <w:r>
-        <w:t xml:space="preserve">Bacon</w:t>
-      </w:r>
-      <w:r>
-        <w:t xml:space="preserve"> </w:t>
-      </w:r>
-      <w:r>
-        <w:t xml:space="preserve">calculated</w:t>
-      </w:r>
-      <w:r>
-        <w:t xml:space="preserve"> </w:t>
-      </w:r>
-      <w:r>
-        <w:t xml:space="preserve">uncertainties</w:t>
-      </w:r>
-      <w:r>
-        <w:t xml:space="preserve"> </w:t>
-      </w:r>
-      <w:r>
-        <w:t xml:space="preserve">are</w:t>
-      </w:r>
-      <w:r>
-        <w:t xml:space="preserve"> </w:t>
-      </w:r>
-      <w:r>
-        <w:t xml:space="preserve">much</w:t>
-      </w:r>
-      <w:r>
-        <w:t xml:space="preserve"> </w:t>
-      </w:r>
-      <w:r>
-        <w:t xml:space="preserve">higher</w:t>
-      </w:r>
-      <w:r>
-        <w:t xml:space="preserve"> </w:t>
-      </w:r>
-      <w:r>
-        <w:t xml:space="preserve">than</w:t>
-      </w:r>
-      <w:r>
-        <w:t xml:space="preserve"> </w:t>
-      </w:r>
-      <w:r>
-        <w:t xml:space="preserve">the</w:t>
-      </w:r>
-      <w:r>
-        <w:t xml:space="preserve"> </w:t>
-      </w:r>
-      <w:r>
-        <w:t xml:space="preserve">reported</w:t>
-      </w:r>
-      <w:r>
-        <w:t xml:space="preserve"> </w:t>
-      </w:r>
-      <w:r>
-        <w:rPr>
-          <w:vertAlign w:val="superscript"/>
-        </w:rPr>
-        <w:t xml:space="preserve">210</w:t>
-      </w:r>
-      <w:r>
-        <w:t xml:space="preserve">Pb</w:t>
-      </w:r>
-      <w:r>
-        <w:t xml:space="preserve"> </w:t>
-      </w:r>
-      <w:r>
-        <w:t xml:space="preserve">uncertainty</w:t>
-      </w:r>
-      <w:r>
-        <w:t xml:space="preserve"> </w:t>
-      </w:r>
-      <w:r>
-        <w:t xml:space="preserve">and</w:t>
-      </w:r>
-      <w:r>
-        <w:t xml:space="preserve"> </w:t>
-      </w:r>
-      <w:r>
-        <w:t xml:space="preserve">increase</w:t>
-      </w:r>
-      <w:r>
-        <w:t xml:space="preserve"> </w:t>
-      </w:r>
-      <w:r>
-        <w:t xml:space="preserve">exponentially</w:t>
-      </w:r>
-      <w:r>
-        <w:t xml:space="preserve"> </w:t>
-      </w:r>
-      <w:r>
-        <w:t xml:space="preserve">with</w:t>
-      </w:r>
-      <w:r>
-        <w:t xml:space="preserve"> </w:t>
-      </w:r>
-      <w:r>
-        <w:t xml:space="preserve">age.</w:t>
-      </w:r>
-      <w:r>
-        <w:t xml:space="preserve"> </w:t>
-      </w:r>
-      <w:r>
-        <w:t xml:space="preserve">Establishing</w:t>
-      </w:r>
-      <w:r>
-        <w:t xml:space="preserve"> </w:t>
-      </w:r>
-      <w:r>
-        <w:t xml:space="preserve">biostratigraphic</w:t>
-      </w:r>
-      <w:r>
-        <w:t xml:space="preserve"> </w:t>
-      </w:r>
-      <w:r>
-        <w:t xml:space="preserve">markers</w:t>
-      </w:r>
-      <w:r>
-        <w:t xml:space="preserve"> </w:t>
-      </w:r>
-      <w:r>
-        <w:t xml:space="preserve">and</w:t>
-      </w:r>
-      <w:r>
-        <w:t xml:space="preserve"> </w:t>
-      </w:r>
-      <w:r>
-        <w:t xml:space="preserve">using</w:t>
-      </w:r>
-      <w:r>
-        <w:t xml:space="preserve"> </w:t>
-      </w:r>
-      <w:r>
-        <w:t xml:space="preserve">a</w:t>
-      </w:r>
-      <w:r>
-        <w:t xml:space="preserve"> </w:t>
-      </w:r>
-      <w:r>
-        <w:t xml:space="preserve">hiatus</w:t>
-      </w:r>
-      <w:r>
-        <w:t xml:space="preserve"> </w:t>
-      </w:r>
-      <w:r>
-        <w:t xml:space="preserve">at</w:t>
-      </w:r>
-      <w:r>
-        <w:t xml:space="preserve"> </w:t>
-      </w:r>
-      <w:r>
-        <w:t xml:space="preserve">the</w:t>
-      </w:r>
-      <w:r>
-        <w:t xml:space="preserve"> </w:t>
-      </w:r>
-      <w:r>
-        <w:t xml:space="preserve">point</w:t>
-      </w:r>
-      <w:r>
-        <w:t xml:space="preserve"> </w:t>
-      </w:r>
-      <w:r>
-        <w:t xml:space="preserve">of</w:t>
-      </w:r>
-      <w:r>
-        <w:t xml:space="preserve"> </w:t>
-      </w:r>
-      <w:r>
-        <w:t xml:space="preserve">inflection</w:t>
-      </w:r>
-      <w:r>
-        <w:t xml:space="preserve"> </w:t>
-      </w:r>
-      <w:r>
-        <w:t xml:space="preserve">for</w:t>
-      </w:r>
-      <w:r>
-        <w:t xml:space="preserve"> </w:t>
-      </w:r>
-      <w:r>
-        <w:t xml:space="preserve">sediment</w:t>
-      </w:r>
-      <w:r>
-        <w:t xml:space="preserve"> </w:t>
-      </w:r>
-      <w:r>
-        <w:t xml:space="preserve">accumulation</w:t>
-      </w:r>
-      <w:r>
-        <w:t xml:space="preserve"> </w:t>
-      </w:r>
-      <w:r>
-        <w:t xml:space="preserve">at</w:t>
-      </w:r>
-      <w:r>
-        <w:t xml:space="preserve"> </w:t>
-      </w:r>
-      <w:r>
-        <w:t xml:space="preserve">this</w:t>
-      </w:r>
-      <w:r>
-        <w:t xml:space="preserve"> </w:t>
-      </w:r>
-      <w:r>
-        <w:t xml:space="preserve">time</w:t>
-      </w:r>
-      <w:r>
-        <w:t xml:space="preserve"> </w:t>
-      </w:r>
-      <w:r>
-        <w:t xml:space="preserve">period</w:t>
-      </w:r>
-      <w:r>
-        <w:t xml:space="preserve"> </w:t>
-      </w:r>
-      <w:r>
-        <w:t xml:space="preserve">results</w:t>
-      </w:r>
-      <w:r>
-        <w:t xml:space="preserve"> </w:t>
-      </w:r>
-      <w:r>
-        <w:t xml:space="preserve">in</w:t>
-      </w:r>
-      <w:r>
-        <w:t xml:space="preserve"> </w:t>
-      </w:r>
-      <w:r>
-        <w:t xml:space="preserve">age</w:t>
-      </w:r>
-      <w:r>
-        <w:t xml:space="preserve"> </w:t>
-      </w:r>
-      <w:r>
-        <w:t xml:space="preserve">estimates</w:t>
-      </w:r>
-      <w:r>
-        <w:t xml:space="preserve"> </w:t>
-      </w:r>
-      <w:r>
-        <w:t xml:space="preserve">at</w:t>
-      </w:r>
-      <w:r>
-        <w:t xml:space="preserve"> </w:t>
-      </w:r>
-      <w:r>
-        <w:t xml:space="preserve">settlement</w:t>
-      </w:r>
-      <w:r>
-        <w:t xml:space="preserve"> </w:t>
-      </w:r>
-      <w:r>
-        <w:t xml:space="preserve">that</w:t>
-      </w:r>
-      <w:r>
-        <w:t xml:space="preserve"> </w:t>
-      </w:r>
-      <w:r>
-        <w:t xml:space="preserve">are,</w:t>
-      </w:r>
-      <w:r>
-        <w:t xml:space="preserve"> </w:t>
-      </w:r>
-      <w:r>
-        <w:t xml:space="preserve">on</w:t>
-      </w:r>
-      <w:r>
-        <w:t xml:space="preserve"> </w:t>
-      </w:r>
-      <w:r>
-        <w:t xml:space="preserve">average</w:t>
-      </w:r>
-      <w:r>
-        <w:t xml:space="preserve"> </w:t>
-      </w:r>
-      <w:r>
-        <w:t xml:space="preserve">44</w:t>
-      </w:r>
-      <w:r>
-        <w:t xml:space="preserve"> </w:t>
-      </w:r>
-      <w:r>
-        <w:t xml:space="preserve">years</w:t>
-      </w:r>
-      <w:r>
-        <w:t xml:space="preserve"> </w:t>
-      </w:r>
-      <w:r>
-        <w:t xml:space="preserve">younger</w:t>
-      </w:r>
-      <w:r>
-        <w:t xml:space="preserve"> </w:t>
-      </w:r>
-      <w:r>
-        <w:t xml:space="preserve">in</w:t>
-      </w:r>
-      <w:r>
-        <w:t xml:space="preserve"> </w:t>
-      </w:r>
-      <w:r>
-        <w:t xml:space="preserve">the</w:t>
-      </w:r>
-      <w:r>
-        <w:t xml:space="preserve"> </w:t>
-      </w:r>
-      <w:r>
-        <w:t xml:space="preserve">new</w:t>
-      </w:r>
-      <w:r>
-        <w:t xml:space="preserve"> </w:t>
-      </w:r>
-      <w:r>
-        <w:t xml:space="preserve">Bacon</w:t>
-      </w:r>
-      <w:r>
-        <w:t xml:space="preserve"> </w:t>
-      </w:r>
-      <w:r>
-        <w:t xml:space="preserve">models.</w:t>
-      </w:r>
-    </w:p>
-    <w:p>
-      <w:pPr>
-        <w:pStyle w:val="Abstract"/>
-      </w:pPr>
-      <w:r>
-        <w:t xml:space="preserve">Bacon</w:t>
-      </w:r>
-      <w:r>
-        <w:t xml:space="preserve"> </w:t>
-      </w:r>
-      <w:r>
-        <w:t xml:space="preserve">parameters</w:t>
-      </w:r>
-      <w:r>
-        <w:t xml:space="preserve"> </w:t>
-      </w:r>
-      <w:r>
-        <w:t xml:space="preserve">fit</w:t>
-      </w:r>
-      <w:r>
-        <w:t xml:space="preserve"> </w:t>
-      </w:r>
-      <w:r>
-        <w:t xml:space="preserve">to</w:t>
-      </w:r>
-      <w:r>
-        <w:t xml:space="preserve"> </w:t>
-      </w:r>
-      <w:r>
-        <w:t xml:space="preserve">the</w:t>
-      </w:r>
-      <w:r>
-        <w:t xml:space="preserve"> </w:t>
-      </w:r>
-      <w:r>
-        <w:t xml:space="preserve">best</w:t>
-      </w:r>
-      <w:r>
-        <w:t xml:space="preserve"> </w:t>
-      </w:r>
-      <w:r>
-        <w:t xml:space="preserve">model</w:t>
-      </w:r>
-      <w:r>
-        <w:t xml:space="preserve"> </w:t>
-      </w:r>
-      <w:r>
-        <w:t xml:space="preserve">show</w:t>
-      </w:r>
-      <w:r>
-        <w:t xml:space="preserve"> </w:t>
-      </w:r>
-      <w:r>
-        <w:t xml:space="preserve">some</w:t>
-      </w:r>
-      <w:r>
-        <w:t xml:space="preserve"> </w:t>
-      </w:r>
-      <w:r>
         <w:t xml:space="preserve">general</w:t>
       </w:r>
       <w:r>
@@ -1699,120 +1909,6 @@
       </w:r>
       <w:r>
         <w:t xml:space="preserve">trends.</w:t>
-      </w:r>
-      <w:r>
-        <w:t xml:space="preserve"> </w:t>
-      </w:r>
-      <w:r>
-        <w:t xml:space="preserve">Accumulation</w:t>
-      </w:r>
-      <w:r>
-        <w:t xml:space="preserve"> </w:t>
-      </w:r>
-      <w:r>
-        <w:t xml:space="preserve">rates</w:t>
-      </w:r>
-      <w:r>
-        <w:t xml:space="preserve"> </w:t>
-      </w:r>
-      <w:r>
-        <w:t xml:space="preserve">show</w:t>
-      </w:r>
-      <w:r>
-        <w:t xml:space="preserve"> </w:t>
-      </w:r>
-      <w:r>
-        <w:t xml:space="preserve">a</w:t>
-      </w:r>
-      <w:r>
-        <w:t xml:space="preserve"> </w:t>
-      </w:r>
-      <w:r>
-        <w:t xml:space="preserve">pattern</w:t>
-      </w:r>
-      <w:r>
-        <w:t xml:space="preserve"> </w:t>
-      </w:r>
-      <w:r>
-        <w:t xml:space="preserve">similar</w:t>
-      </w:r>
-      <w:r>
-        <w:t xml:space="preserve"> </w:t>
-      </w:r>
-      <w:r>
-        <w:t xml:space="preserve">to</w:t>
-      </w:r>
-      <w:r>
-        <w:t xml:space="preserve"> </w:t>
-      </w:r>
-      <w:r>
-        <w:t xml:space="preserve">other</w:t>
-      </w:r>
-      <w:r>
-        <w:t xml:space="preserve"> </w:t>
-      </w:r>
-      <w:r>
-        <w:t xml:space="preserve">studies,</w:t>
-      </w:r>
-      <w:r>
-        <w:t xml:space="preserve"> </w:t>
-      </w:r>
-      <w:r>
-        <w:t xml:space="preserve">with</w:t>
-      </w:r>
-      <w:r>
-        <w:t xml:space="preserve"> </w:t>
-      </w:r>
-      <w:r>
-        <w:t xml:space="preserve">an</w:t>
-      </w:r>
-      <w:r>
-        <w:t xml:space="preserve"> </w:t>
-      </w:r>
-      <w:r>
-        <w:t xml:space="preserve">inflection</w:t>
-      </w:r>
-      <w:r>
-        <w:t xml:space="preserve"> </w:t>
-      </w:r>
-      <w:r>
-        <w:t xml:space="preserve">point</w:t>
-      </w:r>
-      <w:r>
-        <w:t xml:space="preserve"> </w:t>
-      </w:r>
-      <w:r>
-        <w:t xml:space="preserve">at</w:t>
-      </w:r>
-      <w:r>
-        <w:t xml:space="preserve"> </w:t>
-      </w:r>
-      <w:r>
-        <w:t xml:space="preserve">approximately</w:t>
-      </w:r>
-      <w:r>
-        <w:t xml:space="preserve"> </w:t>
-      </w:r>
-      <w:r>
-        <w:t xml:space="preserve">200</w:t>
-      </w:r>
-      <w:r>
-        <w:t xml:space="preserve"> </w:t>
-      </w:r>
-      <w:r>
-        <w:t xml:space="preserve">years</w:t>
-      </w:r>
-      <w:r>
-        <w:t xml:space="preserve"> </w:t>
-      </w:r>
-      <w:r>
-        <w:t xml:space="preserve">before</w:t>
-      </w:r>
-      <w:r>
-        <w:t xml:space="preserve"> </w:t>
-      </w:r>
-      <w:r>
-        <w:t xml:space="preserve">present.</w:t>
       </w:r>
       <w:r>
         <w:t xml:space="preserve"> </w:t>
@@ -2506,7 +2602,7 @@
         <w:pStyle w:val="FirstParagraph"/>
       </w:pPr>
       <w:r>
-        <w:t xml:space="preserve">Recent advances in computing have improved our ability to store and process large complex data sets. These advances have motivated scientists to address hypotheses that rely on easy-access to paleoecological data sets covering specified and often large domains in space and time. Paleoecological databases streamline this process by providing the means to store, curate, and query structured data. These databases facilitate analysis over large spatio-temporal scales, but also on smaller local scales, and provide the opportunity to more easily undertake synthetic analysis and extend current understanding</w:t>
+        <w:t xml:space="preserve">Advances in computing have improved our ability to store and process large complex data sets. These advances have motivated scientists to address hypotheses that rely on access to paleoecological data sets. Paleoecological databases streamline this process by providing the means to store, curate, and query structured data across specified spatial and temporal bounds. These databases also provide the opportunity to more easily undertake synthetic analysis and extend our current understanding of ecological and climatic patterns beyond modern observational data</w:t>
       </w:r>
       <w:r>
         <w:t xml:space="preserve"> </w:t>
@@ -2515,7 +2611,7 @@
         <w:t xml:space="preserve">(Brewer et al., 2012; Uhen et al., 2013)</w:t>
       </w:r>
       <w:r>
-        <w:t xml:space="preserve">. Most records stored in paleoecological databases contain data from paleo-ecological or -climate proxy samples and the chronology or ages of these samples, which is usually the result of the application of an age-depth model. It is often the case that paleoecologists wish to make inference about processes through time, and in this case the chronology assigned to a sedimentary archive can strongly affect the interpretation of a record. Paleoecologists have been aware of the varying methodologies and limitations in age modeling capabilities for some time, and the issues that these limitations cause are well noted</w:t>
+        <w:t xml:space="preserve">. Most records stored in paleoecological databases are associated with the chronology or ages of the constituent samples; these chronologies are usually the result of the application of an age-depth model. Given this relationship between sample age and the underlying chronological model, the chronology assigned to a sedimentary archive can strongly affect the interpretation of a record, and indeed, geochronology is central to much of our understanding of the evolution of the earth system [harrison2016geochronology]. Paleoecologists have been aware of the varying methodologies and limitations in age modeling capabilities for some time, and the issues caused by these limitations are well noted</w:t>
       </w:r>
       <w:r>
         <w:t xml:space="preserve"> </w:t>
@@ -2532,7 +2628,7 @@
         <w:pStyle w:val="BodyText"/>
       </w:pPr>
       <w:r>
-        <w:t xml:space="preserve">Towards methodological consistency, recent efforts have focused on standardizing age models for records within a database</w:t>
+        <w:t xml:space="preserve">Recent efforts towards methodological consistency in synthesis analysis have focused on standardizing age models for records within a database</w:t>
       </w:r>
       <w:r>
         <w:t xml:space="preserve"> </w:t>
@@ -2571,7 +2667,61 @@
         <w:t xml:space="preserve">(Blois et al., 2011)</w:t>
       </w:r>
       <w:r>
-        <w:t xml:space="preserve">. Towards methodological soundness, the paleoecological community has begun to recognize value in the explicit accounting of uncertainty in processes. Recent developments in age modelling include several Bayesian approaches that allow for the quantification of age uncertainty in sediment records [bacon, oxcal, bchron, ...?]. With the the development of tools to quantify age uncertainty, and the desire to include and propogate uncertainty in paleoecological analyses comes the need for databases to store these uncertainty estimates. This desire presents new challenges to database managers and developers by increasing data structure complexity and storage requirements.</w:t>
+        <w:t xml:space="preserve">. The paleoecological community has also begun to recognize value in the explicit accounting of chronological uncertainty in processes</w:t>
+      </w:r>
+      <w:r>
+        <w:t xml:space="preserve"> </w:t>
+      </w:r>
+      <w:r>
+        <w:t xml:space="preserve">(</w:t>
+      </w:r>
+      <w:r>
+        <w:rPr>
+          <w:b/>
+        </w:rPr>
+        <w:t xml:space="preserve">???</w:t>
+      </w:r>
+      <w:r>
+        <w:t xml:space="preserve">)</w:t>
+      </w:r>
+      <w:r>
+        <w:t xml:space="preserve">. Recent developments in age modelling include several Bayesian approaches that allow for the quantification of age uncertainty in sediment records</w:t>
+      </w:r>
+      <w:r>
+        <w:t xml:space="preserve"> </w:t>
+      </w:r>
+      <w:r>
+        <w:t xml:space="preserve">(</w:t>
+      </w:r>
+      <w:r>
+        <w:rPr>
+          <w:i/>
+        </w:rPr>
+        <w:t xml:space="preserve">e.g.</w:t>
+      </w:r>
+      <w:r>
+        <w:t xml:space="preserve">, Blaauw and Christen, 2011; Parnell and Parnell, 2016; Ramsey and Lee, 2013)</w:t>
+      </w:r>
+      <w:r>
+        <w:t xml:space="preserve">. The need for databases to reliably store uncertainty data and the generating models arises from the new imperative to propogate uncertainty in paleoecological analyses</w:t>
+      </w:r>
+      <w:r>
+        <w:t xml:space="preserve"> </w:t>
+      </w:r>
+      <w:r>
+        <w:t xml:space="preserve">(</w:t>
+      </w:r>
+      <w:r>
+        <w:rPr>
+          <w:b/>
+        </w:rPr>
+        <w:t xml:space="preserve">???</w:t>
+      </w:r>
+      <w:r>
+        <w:t xml:space="preserve">)</w:t>
+      </w:r>
+      <w:r>
+        <w:t xml:space="preserve">. The desire to store these models presents new challenges to database managers and developers by increasing data structure complexity and storage requirements.</w:t>
       </w:r>
     </w:p>
     <w:p>
@@ -2579,19 +2729,19 @@
         <w:pStyle w:val="BodyText"/>
       </w:pPr>
       <w:r>
-        <w:t xml:space="preserve">Despite recent methodological advances in age modeling, many paleoecological records preceding these developments include extant age models. As new and extant methods diverge, the limitations of age models developed using extant methods become more problematic.</w:t>
-      </w:r>
-      <w:r>
-        <w:t xml:space="preserve"> </w:t>
-      </w:r>
-      <w:r>
-        <w:t xml:space="preserve">(Blaauw, 2012)</w:t>
-      </w:r>
-      <w:r>
-        <w:t xml:space="preserve"> </w:t>
-      </w:r>
-      <w:r>
-        <w:t xml:space="preserve">noted that the subjectivity and flexibility in age-depth modeling may introduce additional "researcher degrees of freedom" that can lead to greater rates of false-positive relationships in paleoecological research. However, in practice it is difficult to identify and quantify these effects on existing age-models, especially when only a limited description of methodology is available. The reliability of extant age models may be questionable for at least two reasons: 1) the lack robust of uncertainty quantification, 2) their construction was carried out in radiocarbon years, and 3) inconsistency in methodology resulting in potential biases. However, the value of these extant records cannot be ignored; it is the inherent value of these records that motivated these (and probably other) standardization efforts.</w:t>
+        <w:t xml:space="preserve">Despite recent methodological advances in age modeling, many paleoecological records preceding these developments include extant age models. As new and extant methods diverge, the limitations of age models developed using extant methods become more problematic. Blaauw</w:t>
+      </w:r>
+      <w:r>
+        <w:t xml:space="preserve"> </w:t>
+      </w:r>
+      <w:r>
+        <w:t xml:space="preserve">(2012)</w:t>
+      </w:r>
+      <w:r>
+        <w:t xml:space="preserve"> </w:t>
+      </w:r>
+      <w:r>
+        <w:t xml:space="preserve">noted that subjectivity and flexibility in age-depth modeling may introduce additional "researcher degrees of freedom" that can lead to greater rates of false-positive relationships in paleoecological research. However, in practice it is difficult to identify and quantify these effects on existing age-models, especially when only a limited description of the methodology is available. The reliability of extant age models may be questionable for several reasons: 1) a lack robust of uncertainty quantification, 2) the construction of many records was carried out in radiocarbon years, or using outdated radiocarbon calibration curves, and 3) underlying inconsistency in reconstruction methodologies resulting in potential biases. However, the value of extant age models cannot be ignored; it is the inherent value of these records that has motivated standardization efforts.</w:t>
       </w:r>
     </w:p>
     <w:p>
@@ -2607,7 +2757,16 @@
         <w:pStyle w:val="BodyText"/>
       </w:pPr>
       <w:r>
-        <w:t xml:space="preserve">Chronology construction is dependant on the availability of dated stratigraphic control points from a sediment core. These control points may be geochronological (dated material), geostratigraphic (e.g., the “modern” core top), and sometimes biostratigraphic (changes in pollen assemblages associated with dated changes on the landscape). Geochronological control point ages are often uncertain due to analytical errors during the laboratory radiocarbon dating process</w:t>
+        <w:t xml:space="preserve">Chronology construction is dependant on the availability of dated stratigraphic control points from a sediment core. These control points may be geochronological (dated material), geostratigraphic (</w:t>
+      </w:r>
+      <w:r>
+        <w:rPr>
+          <w:i/>
+        </w:rPr>
+        <w:t xml:space="preserve">e.g.</w:t>
+      </w:r>
+      <w:r>
+        <w:t xml:space="preserve">, the "modern" core top), or biostratigraphic (changes in pollen assemblages associated with dated changes on the landscape). Geochronological ages are often uncertain due to analytical errors in laboratory radiocarbon dating processes</w:t>
       </w:r>
       <w:r>
         <w:t xml:space="preserve"> </w:t>
@@ -2616,16 +2775,25 @@
         <w:t xml:space="preserve">(Ward and Wilson, 1978)</w:t>
       </w:r>
       <w:r>
-        <w:t xml:space="preserve">, the conversion of radiocarbon to calendar years</w:t>
-      </w:r>
-      <w:r>
-        <w:t xml:space="preserve"> </w:t>
-      </w:r>
-      <w:r>
-        <w:t xml:space="preserve">(Reimer et al., 2013)</w:t>
-      </w:r>
-      <w:r>
-        <w:t xml:space="preserve">, and potential differences between the ages of macrofossil material and age of sediment</w:t>
+        <w:t xml:space="preserve">, the calibration of certain age types</w:t>
+      </w:r>
+      <w:r>
+        <w:t xml:space="preserve"> </w:t>
+      </w:r>
+      <w:r>
+        <w:t xml:space="preserve">(</w:t>
+      </w:r>
+      <w:r>
+        <w:rPr>
+          <w:i/>
+        </w:rPr>
+        <w:t xml:space="preserve">e.g.</w:t>
+      </w:r>
+      <w:r>
+        <w:t xml:space="preserve">, radiocarbon to calendar year calibration; Reimer et al., 2013)</w:t>
+      </w:r>
+      <w:r>
+        <w:t xml:space="preserve">, and potential differences between the ages of dated material and the age of deposition of the sediment matrix</w:t>
       </w:r>
       <w:r>
         <w:t xml:space="preserve"> </w:t>
@@ -2634,7 +2802,7 @@
         <w:t xml:space="preserve">(Blois et al., 2011)</w:t>
       </w:r>
       <w:r>
-        <w:t xml:space="preserve">. Geostratigrahic markers may have fewer sources of uncertainty -- the core top age is assumed to be the year of sampling -- although sedimentary mixing of the upper sediment during sampling may introduce some uncertainty. Finally, biostratigraphic control points are determined by the examination (usually visual) of changes in pollen assemblages throughout a core. However, time series of pollen counts are noisy, and in practice identifying changes in composition is both difficult and subjective</w:t>
+        <w:t xml:space="preserve">. Geostratigrahic markers may have fewer sources of uncertainty, the core top age is assumed to be the year of sampling and tephras are often widespread which provides broader support for dated ages, however, sedimentary mixing may introduce uncertainty. Biostratigraphic control points are determined by the examination (usually visual) of changes in biological proxy assemblages throughout a core. However, time series of proxy data are often noisy, and in practice identifying changes in composition is both difficult and subjective</w:t>
       </w:r>
       <w:r>
         <w:t xml:space="preserve"> </w:t>
@@ -2669,7 +2837,7 @@
         <w:pStyle w:val="BodyText"/>
       </w:pPr>
       <w:r>
-        <w:t xml:space="preserve">Chronologies are, ultimately, approximations of the physical processes leading to variable sediment accumulation within depositional basins. While methods such as Bacon</w:t>
+        <w:t xml:space="preserve">Chronologies are approximations of physical processes that lead to variablility in sediment accumulation rates within depositional basins. While methods such as Bacon</w:t>
       </w:r>
       <w:r>
         <w:t xml:space="preserve"> </w:t>
@@ -2681,7 +2849,7 @@
         <w:t xml:space="preserve"> </w:t>
       </w:r>
       <w:r>
-        <w:t xml:space="preserve">may include autocorrelation terms intended to reflect physical processes, they do not explicitly attempt to model the physical process of sedimentation. Recent theoretical work extends our understanding of sedimentation within lake basins</w:t>
+        <w:t xml:space="preserve">include an autocorrelation term intended to reflect physical processes, they do not explicitly attempt to model the physical process of sedimentation. Theoretical work extends our understanding of sedimentation within lake basins</w:t>
       </w:r>
       <w:r>
         <w:t xml:space="preserve"> </w:t>
@@ -2690,7 +2858,7 @@
         <w:t xml:space="preserve">(Bennett and Buck, 2016)</w:t>
       </w:r>
       <w:r>
-        <w:t xml:space="preserve">, describing broad relationships between basin shape and long term patterns of accumulation that can improve the mechanistic characterization of sedimentation processes. Varved lake records can act as controls to validate model precision and accuracy</w:t>
+        <w:t xml:space="preserve">, describing broad relationships between basin shape and long term patterns of accumulation that can improve the mechanistic characterization of sedimentation processes, but broad-scale empirical support would require links between paleoecological resources and bathymetric data that is yet unavailable. Varved lake records can act as controls to validate model precision and accuracy</w:t>
       </w:r>
       <w:r>
         <w:t xml:space="preserve"> </w:t>
@@ -2711,7 +2879,7 @@
         <w:t xml:space="preserve"> </w:t>
       </w:r>
       <w:r>
-        <w:t xml:space="preserve">provides further insight into chronology accuracy. However varved records are often spatially clustered, and may be generated through a range of physical, biological and climatic conditions, indicating the possibility that these systems may not reflect broader controls on non-laminated (or varved) lacustrine systems.</w:t>
+        <w:t xml:space="preserve">provides further insight into chronology accuracy. However varved records are often spatially clustered, and are the result of a range of physical, biological and climatic conditions that lead to the possibility that these systems may not reflect broader controls on lacustrine systems without rhythmites, varves or other laminated sediments.</w:t>
       </w:r>
     </w:p>
     <w:p>
@@ -2847,7 +3015,7 @@
         <w:pStyle w:val="BodyText"/>
       </w:pPr>
       <w:r>
-        <w:t xml:space="preserve">In the paper we take the position that develping new age models based on recalibrated stratigraphic control points that account for uncertainty is the ideal approach. However, large scale data analysis across heterogeneous data can be complex, thus the use of harmonized age models, that integrate ideas about the underlying mechanics of the processes linking depth and time become important</w:t>
+        <w:t xml:space="preserve">We take the position that developing new age models with recalibrated stratigraphic control points that can account for temporal uncertainty is the ideal approach. However, large scale data analysis across heterogeneous data can be complex, thus the use of harmonized age models, that integrate ideas about the underlying mechanics of the processes linking depth and time become important</w:t>
       </w:r>
       <w:r>
         <w:t xml:space="preserve"> </w:t>
@@ -2868,7 +3036,7 @@
         <w:t xml:space="preserve"> </w:t>
       </w:r>
       <w:r>
-        <w:t xml:space="preserve">contains 1922 global pollen records that can be used for paleoecological analysis. These records have been obtained from publications that span a time period from 1908 to 2016, with more than half the records coming from before 1983.</w:t>
+        <w:t xml:space="preserve">contains 2961 global pollen records that can be used for paleoecological analysis. These records have been obtained from publications that span a time period from 1908 to 2016, with more than half the records coming from before 1983.</w:t>
       </w:r>
     </w:p>
     <w:p>
@@ -2897,7 +3065,7 @@
         <w:t xml:space="preserve">(Dawson et al., 2016)</w:t>
       </w:r>
       <w:r>
-        <w:t xml:space="preserve">, which rebuilt existing age models using the Bacon age-depth model, by explicitly detailing the key challenges posed by generating a large number of Bayesian age models, the solutions available, and quantifying the effects of decisions on aggregate outcomes, in the process of rebuilding models. In this paper we outline the decision making process around the parameter selection for the age models, summarize differences between the original chronologies and the new chronologies, highlight differences between chronologies generated using two age model types and highlight best practices for chronologies within large-scale synthesis. We also identify limitations of current methods, that could serve to improve chronology construction in the future.</w:t>
+        <w:t xml:space="preserve">, which rebuilt existing age models using the Bacon age-depth model, by explicitly detailing the key challenges posed by generating a large number of Bayesian age models and quantifying the effects of decisions on aggregate outcomes. We outline the decision making process around age model parameter selection, summarize differences between the original chronologies and the new chronologies, highlight differences between chronologies generated using two age model types and highlight best practices for chronologies within large-scale synthesis. We also identify limitations of current methods, that could serve to improve chronology construction in the future.</w:t>
       </w:r>
     </w:p>
     <w:p>
@@ -3073,7 +3241,7 @@
         <w:pStyle w:val="FirstParagraph"/>
       </w:pPr>
       <w:r>
-        <w:t xml:space="preserve">Neotoma contains 85 different chronology control types, including various pollen stratigraphic controls, radiocarbon and other isotopic dates and marine isotope stages. Since this analysis was focused primarily on sedimentary pollen records, most of the chronological controls used reflect more recent control types, including</w:t>
+        <w:t xml:space="preserve">Neotoma contains 88 different chronology control types, including various pollen stratigraphic controls, radiocarbon and other isotopic dates and marine isotope stages. Since this analysis was focused primarily on sedimentary pollen records, most of the chronological controls used reflect more recent control types, including</w:t>
       </w:r>
       <w:r>
         <w:t xml:space="preserve"> </w:t>
@@ -3699,26 +3867,6 @@
         <w:pStyle w:val="FirstParagraph"/>
       </w:pPr>
       <w:r>
-        <w:t xml:space="preserve">Bacon uncertainty estimates within the chronologies are consistently larger than the</w:t>
-      </w:r>
-      <w:r>
-        <w:t xml:space="preserve"> </w:t>
-      </w:r>
-      <w:r>
-        <w:rPr>
-          <w:vertAlign w:val="superscript"/>
-        </w:rPr>
-        <w:t xml:space="preserve">210</w:t>
-      </w:r>
-      <w:r>
-        <w:t xml:space="preserve">Pb error estimates for the point samples, while for most records the age estimates fit neatly along the 1:1 line (Figure 4).</w:t>
-      </w:r>
-    </w:p>
-    <w:p>
-      <w:pPr>
-        <w:pStyle w:val="BodyText"/>
-      </w:pPr>
-      <w:r>
         <w:drawing>
           <wp:inline>
             <wp:extent cx="3810000" cy="2540000"/>
@@ -3827,7 +3975,7 @@
         <w:pStyle w:val="BodyText"/>
       </w:pPr>
       <w:r>
-        <w:t xml:space="preserve">Only three lakes in the region had original age models that included estimates of uncertainty for a chronology that included</w:t>
+        <w:t xml:space="preserve">Bacon ages associated with</w:t>
       </w:r>
       <w:r>
         <w:t xml:space="preserve"> </w:t>
@@ -3839,7 +3987,51 @@
         <w:t xml:space="preserve">210</w:t>
       </w:r>
       <w:r>
-        <w:t xml:space="preserve">Pb dates. For these records we see that Bacon estimates higher model uncertainty than the original age model, but that the difference in modeled uncertainty is highly site-specific (Figure 5). For Crooked Lake</w:t>
+        <w:t xml:space="preserve">Pb ages show a linear relationship, with the Bacon ages older than the reposted</w:t>
+      </w:r>
+      <w:r>
+        <w:t xml:space="preserve"> </w:t>
+      </w:r>
+      <w:r>
+        <w:rPr>
+          <w:vertAlign w:val="superscript"/>
+        </w:rPr>
+        <w:t xml:space="preserve">210</w:t>
+      </w:r>
+      <w:r>
+        <w:t xml:space="preserve">Pb ages (slope = 1.1241429, p &lt; 0.01; Figure 4). Uncertainty estimates for the Bacon chronologies are also consistently larger than the</w:t>
+      </w:r>
+      <w:r>
+        <w:t xml:space="preserve"> </w:t>
+      </w:r>
+      <w:r>
+        <w:rPr>
+          <w:vertAlign w:val="superscript"/>
+        </w:rPr>
+        <w:t xml:space="preserve">210</w:t>
+      </w:r>
+      <w:r>
+        <w:t xml:space="preserve">Pb error estimates for the point samples and the difference increases with depth (slope = 1.9762292, p &lt; 0.01).</w:t>
+      </w:r>
+    </w:p>
+    <w:p>
+      <w:pPr>
+        <w:pStyle w:val="BodyText"/>
+      </w:pPr>
+      <w:r>
+        <w:t xml:space="preserve">Only three lakes in the region had original age models that included</w:t>
+      </w:r>
+      <w:r>
+        <w:t xml:space="preserve"> </w:t>
+      </w:r>
+      <w:r>
+        <w:rPr>
+          <w:vertAlign w:val="superscript"/>
+        </w:rPr>
+        <w:t xml:space="preserve">210</w:t>
+      </w:r>
+      <w:r>
+        <w:t xml:space="preserve">Pb dates and reported estimates of uncertainty for the chronology. Bacon estimates for these records show higher model uncertainty than the original age model, but the difference in modeled uncertainty is site-specific (Figure 5). For Crooked Lake</w:t>
       </w:r>
       <w:r>
         <w:t xml:space="preserve"> </w:t>
@@ -5650,7 +5842,7 @@
     </w:lvl>
   </w:abstractNum>
   <w:abstractNum w:abstractNumId="990">
-    <w:nsid w:val="378a76ce"/>
+    <w:nsid w:val="88dc113a"/>
     <w:multiLevelType w:val="multilevel"/>
     <w:lvl w:ilvl="0">
       <w:numFmt w:val="bullet"/>

</xml_diff>